<commit_message>
The Day very happy
</commit_message>
<xml_diff>
--- a/readme.docx
+++ b/readme.docx
@@ -50,7 +50,7 @@
     <w:p>
       <w:pPr>
         <w:rPr>
-          <w:rFonts w:hint="default"/>
+          <w:rFonts w:hint="eastAsia"/>
           <w:lang w:val="en-US" w:eastAsia="zh-CN"/>
         </w:rPr>
       </w:pPr>
@@ -60,6 +60,36 @@
           <w:lang w:val="en-US" w:eastAsia="zh-CN"/>
         </w:rPr>
         <w:t>还有六天就中秋节了</w:t>
+      </w:r>
+    </w:p>
+    <w:p>
+      <w:pPr>
+        <w:rPr>
+          <w:rFonts w:hint="eastAsia"/>
+          <w:lang w:val="en-US" w:eastAsia="zh-CN"/>
+        </w:rPr>
+      </w:pPr>
+      <w:r>
+        <w:rPr>
+          <w:rFonts w:hint="eastAsia"/>
+          <w:lang w:val="en-US" w:eastAsia="zh-CN"/>
+        </w:rPr>
+        <w:t>2022年9月5日</w:t>
+      </w:r>
+    </w:p>
+    <w:p>
+      <w:pPr>
+        <w:rPr>
+          <w:rFonts w:hint="default"/>
+          <w:lang w:val="en-US" w:eastAsia="zh-CN"/>
+        </w:rPr>
+      </w:pPr>
+      <w:r>
+        <w:rPr>
+          <w:rFonts w:hint="eastAsia"/>
+          <w:lang w:val="en-US" w:eastAsia="zh-CN"/>
+        </w:rPr>
+        <w:t>多云 出去玩了很开心</w:t>
       </w:r>
       <w:bookmarkStart w:id="0" w:name="_GoBack"/>
       <w:bookmarkEnd w:id="0"/>

</xml_diff>

<commit_message>
understand how stage work
</commit_message>
<xml_diff>
--- a/readme.docx
+++ b/readme.docx
@@ -95,6 +95,29 @@
     <w:p>
       <w:pPr>
         <w:rPr>
+          <w:rFonts w:hint="eastAsia"/>
+          <w:lang w:val="en-US" w:eastAsia="zh-CN"/>
+        </w:rPr>
+      </w:pPr>
+      <w:r>
+        <w:rPr>
+          <w:rFonts w:hint="eastAsia"/>
+          <w:lang w:val="en-US" w:eastAsia="zh-CN"/>
+        </w:rPr>
+        <w:t>哦哦拉拉拉♪(^∇^*)</w:t>
+      </w:r>
+    </w:p>
+    <w:p>
+      <w:pPr>
+        <w:rPr>
+          <w:rFonts w:hint="eastAsia"/>
+          <w:lang w:val="en-US" w:eastAsia="zh-CN"/>
+        </w:rPr>
+      </w:pPr>
+    </w:p>
+    <w:p>
+      <w:pPr>
+        <w:rPr>
           <w:rFonts w:hint="default"/>
           <w:lang w:val="en-US" w:eastAsia="zh-CN"/>
         </w:rPr>
@@ -104,7 +127,7 @@
           <w:rFonts w:hint="eastAsia"/>
           <w:lang w:val="en-US" w:eastAsia="zh-CN"/>
         </w:rPr>
-        <w:t>哦哦拉拉拉♪(^∇^*)</w:t>
+        <w:t>我是美丽小天使</w:t>
       </w:r>
       <w:bookmarkStart w:id="0" w:name="_GoBack"/>
       <w:bookmarkEnd w:id="0"/>
@@ -120,13 +143,14 @@
 </file>
 
 <file path=word/styles.xml><?xml version="1.0" encoding="utf-8"?>
-<w:styles xmlns:mc="http://schemas.openxmlformats.org/markup-compatibility/2006" xmlns:o="urn:schemas-microsoft-com:office:office" xmlns:r="http://schemas.openxmlformats.org/officeDocument/2006/relationships" xmlns:m="http://schemas.openxmlformats.org/officeDocument/2006/math" xmlns:v="urn:schemas-microsoft-com:vml" xmlns:w="http://schemas.openxmlformats.org/wordprocessingml/2006/main" xmlns:w14="http://schemas.microsoft.com/office/word/2010/wordml" xmlns:w10="urn:schemas-microsoft-com:office:word" xmlns:sl="http://schemas.openxmlformats.org/schemaLibrary/2006/main" mc:Ignorable="w14">
+<w:styles xmlns:mc="http://schemas.openxmlformats.org/markup-compatibility/2006" xmlns:o="urn:schemas-microsoft-com:office:office" xmlns:r="http://schemas.openxmlformats.org/officeDocument/2006/relationships" xmlns:m="http://schemas.openxmlformats.org/officeDocument/2006/math" xmlns:v="urn:schemas-microsoft-com:vml" xmlns:w="http://schemas.openxmlformats.org/wordprocessingml/2006/main" xmlns:w14="http://schemas.microsoft.com/office/word/2010/wordml" xmlns:w10="urn:schemas-microsoft-com:office:word" xmlns:sl="http://schemas.openxmlformats.org/schemaLibrary/2006/main" xmlns:wpsCustomData="http://www.wps.cn/officeDocument/2013/wpsCustomData" mc:Ignorable="w14">
   <w:docDefaults>
     <w:rPrDefault>
       <w:rPr>
         <w:rFonts w:asciiTheme="minorHAnsi" w:hAnsiTheme="minorHAnsi" w:eastAsiaTheme="minorEastAsia" w:cstheme="minorBidi"/>
       </w:rPr>
     </w:rPrDefault>
+    <w:pPrDefault/>
   </w:docDefaults>
   <w:latentStyles w:count="260" w:defQFormat="0" w:defUnhideWhenUsed="1" w:defSemiHidden="1" w:defUIPriority="99" w:defLockedState="0">
     <w:lsdException w:qFormat="1" w:unhideWhenUsed="0" w:uiPriority="0" w:semiHidden="0" w:name="Normal"/>
@@ -669,20 +693,4 @@
   </a:themeElements>
   <a:objectDefaults/>
 </a:theme>
-</file>
-
-<file path=customXml/item1.xml><?xml version="1.0" encoding="utf-8"?>
-<s:customData xmlns="http://www.wps.cn/officeDocument/2013/wpsCustomData" xmlns:s="http://www.wps.cn/officeDocument/2013/wpsCustomData">
-  <customSectProps>
-    <customSectPr/>
-  </customSectProps>
-</s:customData>
-</file>
-
-<file path=customXml/itemProps1.xml><?xml version="1.0" encoding="utf-8"?>
-<ds:datastoreItem xmlns:ds="http://schemas.openxmlformats.org/officeDocument/2006/customXml" ds:itemID="{B1977F7D-205B-4081-913C-38D41E755F92}">
-  <ds:schemaRefs>
-    <ds:schemaRef ds:uri="http://www.wps.cn/officeDocument/2013/wpsCustomData"/>
-  </ds:schemaRefs>
-</ds:datastoreItem>
 </file>
</xml_diff>